<commit_message>
Update RunningStatisticTimeSeries documentation for recent changes.
</commit_message>
<xml_diff>
--- a/doc/UserManual/Word/60_Command_RunningStatisticTimeSeries.docx
+++ b/doc/UserManual/Word/60_Command_RunningStatisticTimeSeries.docx
@@ -52,25 +52,40 @@
         <w:t>1</w:t>
       </w:r>
       <w:r>
-        <w:t>0.</w:t>
-      </w:r>
-      <w:r>
-        <w:t>30</w:t>
+        <w:t>1</w:t>
+      </w:r>
+      <w:r>
+        <w:t>.</w:t>
+      </w:r>
+      <w:r>
+        <w:t>0</w:t>
+      </w:r>
+      <w:r>
+        <w:t>3</w:t>
       </w:r>
       <w:r>
         <w:t>.0</w:t>
       </w:r>
       <w:r>
+        <w:t>1</w:t>
+      </w:r>
+      <w:r>
+        <w:t>, 20</w:t>
+      </w:r>
+      <w:r>
+        <w:t>1</w:t>
+      </w:r>
+      <w:r>
+        <w:t>5</w:t>
+      </w:r>
+      <w:r>
+        <w:t>-</w:t>
+      </w:r>
+      <w:r>
         <w:t>0</w:t>
       </w:r>
       <w:r>
-        <w:t>, 20</w:t>
-      </w:r>
-      <w:r>
-        <w:t>1</w:t>
-      </w:r>
-      <w:r>
-        <w:t>4</w:t>
+        <w:t>6</w:t>
       </w:r>
       <w:r>
         <w:t>-</w:t>
@@ -80,15 +95,6 @@
       </w:r>
       <w:r>
         <w:t>6</w:t>
-      </w:r>
-      <w:r>
-        <w:t>-</w:t>
-      </w:r>
-      <w:r>
-        <w:t>1</w:t>
-      </w:r>
-      <w:r>
-        <w:t>0</w:t>
       </w:r>
     </w:p>
     <w:p>
@@ -1446,7 +1452,15 @@
             </w:r>
             <w:proofErr w:type="spellEnd"/>
             <w:r>
-              <w:t xml:space="preserve"> – all time series that match the </w:t>
+              <w:t xml:space="preserve"> – </w:t>
+            </w:r>
+            <w:proofErr w:type="spellStart"/>
+            <w:r>
+              <w:t>all time</w:t>
+            </w:r>
+            <w:proofErr w:type="spellEnd"/>
+            <w:r>
+              <w:t xml:space="preserve"> series that match the </w:t>
             </w:r>
             <w:r>
               <w:rPr>
@@ -1474,7 +1488,15 @@
             </w:r>
             <w:proofErr w:type="spellEnd"/>
             <w:r>
-              <w:t xml:space="preserve"> – all time series </w:t>
+              <w:t xml:space="preserve"> – </w:t>
+            </w:r>
+            <w:proofErr w:type="spellStart"/>
+            <w:r>
+              <w:t>all time</w:t>
+            </w:r>
+            <w:proofErr w:type="spellEnd"/>
+            <w:r>
+              <w:t xml:space="preserve"> series </w:t>
             </w:r>
             <w:r>
               <w:t>generated before the command</w:t>
@@ -1496,7 +1518,15 @@
             </w:r>
             <w:proofErr w:type="spellEnd"/>
             <w:r>
-              <w:t xml:space="preserve"> – all time series in the ensemble</w:t>
+              <w:t xml:space="preserve"> – </w:t>
+            </w:r>
+            <w:proofErr w:type="spellStart"/>
+            <w:r>
+              <w:t>all time</w:t>
+            </w:r>
+            <w:proofErr w:type="spellEnd"/>
+            <w:r>
+              <w:t xml:space="preserve"> series in the ensemble</w:t>
             </w:r>
           </w:p>
           <w:p>
@@ -1672,6 +1702,18 @@
             <w:r>
               <w:t xml:space="preserve"> wildcard character to match multiple time series.</w:t>
             </w:r>
+            <w:r>
+              <w:t xml:space="preserve">  Can be specified with processor </w:t>
+            </w:r>
+            <w:r>
+              <w:rPr>
+                <w:rStyle w:val="RTiSWDocLiteralText"/>
+              </w:rPr>
+              <w:t>${Property}</w:t>
+            </w:r>
+            <w:r>
+              <w:t>.</w:t>
+            </w:r>
           </w:p>
         </w:tc>
         <w:tc>
@@ -1749,6 +1791,21 @@
             <w:r>
               <w:t>, if processing an ensemble.</w:t>
             </w:r>
+            <w:r>
+              <w:t xml:space="preserve">  </w:t>
+            </w:r>
+            <w:r>
+              <w:t xml:space="preserve">Can be specified with processor </w:t>
+            </w:r>
+            <w:r>
+              <w:rPr>
+                <w:rStyle w:val="RTiSWDocLiteralText"/>
+              </w:rPr>
+              <w:t>${Property}</w:t>
+            </w:r>
+            <w:r>
+              <w:t>.</w:t>
+            </w:r>
           </w:p>
         </w:tc>
         <w:tc>
@@ -1863,7 +1920,7 @@
         <w:tc>
           <w:tcPr>
             <w:tcW w:w="1975" w:type="dxa"/>
-            <w:shd w:val="clear" w:color="auto" w:fill="D9D9D9" w:themeFill="background1" w:themeFillShade="D9"/>
+            <w:shd w:val="clear" w:color="auto" w:fill="F2F2F2" w:themeFill="background1" w:themeFillShade="F2"/>
           </w:tcPr>
           <w:p>
             <w:pPr>
@@ -1882,7 +1939,7 @@
         <w:tc>
           <w:tcPr>
             <w:tcW w:w="5130" w:type="dxa"/>
-            <w:shd w:val="clear" w:color="auto" w:fill="D9D9D9" w:themeFill="background1" w:themeFillShade="D9"/>
+            <w:shd w:val="clear" w:color="auto" w:fill="F2F2F2" w:themeFill="background1" w:themeFillShade="F2"/>
           </w:tcPr>
           <w:p>
             <w:r>
@@ -1920,7 +1977,7 @@
         <w:tc>
           <w:tcPr>
             <w:tcW w:w="2245" w:type="dxa"/>
-            <w:shd w:val="clear" w:color="auto" w:fill="D9D9D9" w:themeFill="background1" w:themeFillShade="D9"/>
+            <w:shd w:val="clear" w:color="auto" w:fill="F2F2F2" w:themeFill="background1" w:themeFillShade="F2"/>
           </w:tcPr>
           <w:p/>
         </w:tc>
@@ -1932,7 +1989,7 @@
         <w:tc>
           <w:tcPr>
             <w:tcW w:w="1975" w:type="dxa"/>
-            <w:shd w:val="clear" w:color="auto" w:fill="D9D9D9" w:themeFill="background1" w:themeFillShade="D9"/>
+            <w:shd w:val="clear" w:color="auto" w:fill="F2F2F2" w:themeFill="background1" w:themeFillShade="F2"/>
           </w:tcPr>
           <w:p>
             <w:pPr>
@@ -1964,7 +2021,7 @@
         <w:tc>
           <w:tcPr>
             <w:tcW w:w="5130" w:type="dxa"/>
-            <w:shd w:val="clear" w:color="auto" w:fill="D9D9D9" w:themeFill="background1" w:themeFillShade="D9"/>
+            <w:shd w:val="clear" w:color="auto" w:fill="F2F2F2" w:themeFill="background1" w:themeFillShade="F2"/>
           </w:tcPr>
           <w:p>
             <w:r>
@@ -1990,7 +2047,7 @@
         <w:tc>
           <w:tcPr>
             <w:tcW w:w="2245" w:type="dxa"/>
-            <w:shd w:val="clear" w:color="auto" w:fill="D9D9D9" w:themeFill="background1" w:themeFillShade="D9"/>
+            <w:shd w:val="clear" w:color="auto" w:fill="F2F2F2" w:themeFill="background1" w:themeFillShade="F2"/>
           </w:tcPr>
           <w:p/>
         </w:tc>
@@ -2002,7 +2059,7 @@
         <w:tc>
           <w:tcPr>
             <w:tcW w:w="1975" w:type="dxa"/>
-            <w:shd w:val="clear" w:color="auto" w:fill="D9D9D9" w:themeFill="background1" w:themeFillShade="D9"/>
+            <w:shd w:val="clear" w:color="auto" w:fill="F2F2F2" w:themeFill="background1" w:themeFillShade="F2"/>
           </w:tcPr>
           <w:p>
             <w:pPr>
@@ -2034,7 +2091,7 @@
         <w:tc>
           <w:tcPr>
             <w:tcW w:w="5130" w:type="dxa"/>
-            <w:shd w:val="clear" w:color="auto" w:fill="D9D9D9" w:themeFill="background1" w:themeFillShade="D9"/>
+            <w:shd w:val="clear" w:color="auto" w:fill="F2F2F2" w:themeFill="background1" w:themeFillShade="F2"/>
           </w:tcPr>
           <w:p>
             <w:r>
@@ -2087,7 +2144,7 @@
         <w:tc>
           <w:tcPr>
             <w:tcW w:w="2245" w:type="dxa"/>
-            <w:shd w:val="clear" w:color="auto" w:fill="D9D9D9" w:themeFill="background1" w:themeFillShade="D9"/>
+            <w:shd w:val="clear" w:color="auto" w:fill="F2F2F2" w:themeFill="background1" w:themeFillShade="F2"/>
           </w:tcPr>
           <w:p>
             <w:r>
@@ -2109,7 +2166,7 @@
         <w:tc>
           <w:tcPr>
             <w:tcW w:w="1975" w:type="dxa"/>
-            <w:shd w:val="clear" w:color="auto" w:fill="D9D9D9" w:themeFill="background1" w:themeFillShade="D9"/>
+            <w:shd w:val="clear" w:color="auto" w:fill="F2F2F2" w:themeFill="background1" w:themeFillShade="F2"/>
           </w:tcPr>
           <w:p>
             <w:pPr>
@@ -2130,19 +2187,11 @@
         <w:tc>
           <w:tcPr>
             <w:tcW w:w="5130" w:type="dxa"/>
-            <w:shd w:val="clear" w:color="auto" w:fill="D9D9D9" w:themeFill="background1" w:themeFillShade="D9"/>
-          </w:tcPr>
-          <w:p>
-            <w:r>
-              <w:t xml:space="preserve">Order to sort the sample, used with </w:t>
-            </w:r>
-            <w:proofErr w:type="spellStart"/>
-            <w:r>
-              <w:t>exceedance</w:t>
-            </w:r>
-            <w:proofErr w:type="spellEnd"/>
-            <w:r>
-              <w:t xml:space="preserve"> probability, plotting position and rank:</w:t>
+            <w:shd w:val="clear" w:color="auto" w:fill="F2F2F2" w:themeFill="background1" w:themeFillShade="F2"/>
+          </w:tcPr>
+          <w:p>
+            <w:r>
+              <w:t>Order to sort the sample, used with exceedance probability, plotting position and rank:</w:t>
             </w:r>
           </w:p>
           <w:p>
@@ -2201,7 +2250,7 @@
         <w:tc>
           <w:tcPr>
             <w:tcW w:w="2245" w:type="dxa"/>
-            <w:shd w:val="clear" w:color="auto" w:fill="D9D9D9" w:themeFill="background1" w:themeFillShade="D9"/>
+            <w:shd w:val="clear" w:color="auto" w:fill="F2F2F2" w:themeFill="background1" w:themeFillShade="F2"/>
           </w:tcPr>
           <w:p>
             <w:pPr>
@@ -2220,14 +2269,12 @@
             <w:r>
               <w:t xml:space="preserve"> for </w:t>
             </w:r>
-            <w:proofErr w:type="spellStart"/>
             <w:r>
               <w:rPr>
                 <w:rStyle w:val="RTiSWDocLiteralText"/>
               </w:rPr>
               <w:t>Exceedance</w:t>
             </w:r>
-            <w:proofErr w:type="spellEnd"/>
           </w:p>
           <w:p>
             <w:pPr>
@@ -2324,6 +2371,21 @@
             <w:r>
               <w:t xml:space="preserve">  A value will be computed at each time step in the analysis period.</w:t>
             </w:r>
+            <w:r>
+              <w:t xml:space="preserve">  </w:t>
+            </w:r>
+            <w:r>
+              <w:t xml:space="preserve">Can be specified with processor </w:t>
+            </w:r>
+            <w:r>
+              <w:rPr>
+                <w:rStyle w:val="RTiSWDocLiteralText"/>
+              </w:rPr>
+              <w:t>${Property}</w:t>
+            </w:r>
+            <w:r>
+              <w:t>.</w:t>
+            </w:r>
           </w:p>
         </w:tc>
         <w:tc>
@@ -2375,6 +2437,21 @@
             <w:r>
               <w:t>End of period to analyze</w:t>
             </w:r>
+            <w:r>
+              <w:t xml:space="preserve">.  </w:t>
+            </w:r>
+            <w:r>
+              <w:t xml:space="preserve">Can be specified with processor </w:t>
+            </w:r>
+            <w:r>
+              <w:rPr>
+                <w:rStyle w:val="RTiSWDocLiteralText"/>
+              </w:rPr>
+              <w:t>${Property}</w:t>
+            </w:r>
+            <w:r>
+              <w:t>.</w:t>
+            </w:r>
           </w:p>
         </w:tc>
         <w:tc>
@@ -2433,6 +2510,7 @@
               <w:rPr>
                 <w:rStyle w:val="RTiSWDocLiteralText"/>
               </w:rPr>
+              <w:lastRenderedPageBreak/>
               <w:t>AllYears</w:t>
             </w:r>
             <w:proofErr w:type="spellEnd"/>
@@ -2448,11 +2526,7 @@
             </w:r>
             <w:proofErr w:type="spellEnd"/>
             <w:r>
-              <w:t xml:space="preserve"> and similar </w:t>
-            </w:r>
-            <w:r>
-              <w:lastRenderedPageBreak/>
-              <w:t>statistics</w:t>
+              <w:t xml:space="preserve"> and similar statistics</w:t>
             </w:r>
             <w:r>
               <w:t xml:space="preserve">.  See also </w:t>
@@ -2967,7 +3041,7 @@
         <w:tc>
           <w:tcPr>
             <w:tcW w:w="1975" w:type="dxa"/>
-            <w:shd w:val="clear" w:color="auto" w:fill="D9D9D9" w:themeFill="background1" w:themeFillShade="D9"/>
+            <w:shd w:val="clear" w:color="auto" w:fill="F2F2F2" w:themeFill="background1" w:themeFillShade="F2"/>
           </w:tcPr>
           <w:p>
             <w:pPr>
@@ -2988,7 +3062,7 @@
         <w:tc>
           <w:tcPr>
             <w:tcW w:w="5130" w:type="dxa"/>
-            <w:shd w:val="clear" w:color="auto" w:fill="D9D9D9" w:themeFill="background1" w:themeFillShade="D9"/>
+            <w:shd w:val="clear" w:color="auto" w:fill="F2F2F2" w:themeFill="background1" w:themeFillShade="F2"/>
           </w:tcPr>
           <w:p>
             <w:r>
@@ -3021,7 +3095,11 @@
             </w:r>
             <w:proofErr w:type="spellEnd"/>
             <w:r>
-              <w:t xml:space="preserve">).  The normal period is used for the initial calculation and the analysis period specified by </w:t>
+              <w:t xml:space="preserve">).  The normal period </w:t>
+            </w:r>
+            <w:r>
+              <w:lastRenderedPageBreak/>
+              <w:t xml:space="preserve">is used for the initial calculation and the analysis period specified by </w:t>
             </w:r>
             <w:proofErr w:type="spellStart"/>
             <w:r>
@@ -3045,15 +3123,31 @@
             <w:r>
               <w:t xml:space="preserve"> are is used for the final calculation.</w:t>
             </w:r>
+            <w:r>
+              <w:t xml:space="preserve">  </w:t>
+            </w:r>
+            <w:r>
+              <w:t xml:space="preserve">Can be specified with processor </w:t>
+            </w:r>
+            <w:r>
+              <w:rPr>
+                <w:rStyle w:val="RTiSWDocLiteralText"/>
+              </w:rPr>
+              <w:t>${Property}</w:t>
+            </w:r>
+            <w:r>
+              <w:t>.</w:t>
+            </w:r>
           </w:p>
         </w:tc>
         <w:tc>
           <w:tcPr>
             <w:tcW w:w="2245" w:type="dxa"/>
-            <w:shd w:val="clear" w:color="auto" w:fill="D9D9D9" w:themeFill="background1" w:themeFillShade="D9"/>
-          </w:tcPr>
-          <w:p>
-            <w:r>
+            <w:shd w:val="clear" w:color="auto" w:fill="F2F2F2" w:themeFill="background1" w:themeFillShade="F2"/>
+          </w:tcPr>
+          <w:p>
+            <w:r>
+              <w:lastRenderedPageBreak/>
               <w:t>Analyze the full (output) period.</w:t>
             </w:r>
           </w:p>
@@ -3066,7 +3160,7 @@
         <w:tc>
           <w:tcPr>
             <w:tcW w:w="1975" w:type="dxa"/>
-            <w:shd w:val="clear" w:color="auto" w:fill="D9D9D9" w:themeFill="background1" w:themeFillShade="D9"/>
+            <w:shd w:val="clear" w:color="auto" w:fill="F2F2F2" w:themeFill="background1" w:themeFillShade="F2"/>
           </w:tcPr>
           <w:p>
             <w:pPr>
@@ -3088,18 +3182,33 @@
         <w:tc>
           <w:tcPr>
             <w:tcW w:w="5130" w:type="dxa"/>
-            <w:shd w:val="clear" w:color="auto" w:fill="D9D9D9" w:themeFill="background1" w:themeFillShade="D9"/>
+            <w:shd w:val="clear" w:color="auto" w:fill="F2F2F2" w:themeFill="background1" w:themeFillShade="F2"/>
           </w:tcPr>
           <w:p>
             <w:r>
               <w:t>End of normal period.</w:t>
             </w:r>
+            <w:r>
+              <w:t xml:space="preserve">  </w:t>
+            </w:r>
+            <w:r>
+              <w:t xml:space="preserve">Can be specified with processor </w:t>
+            </w:r>
+            <w:r>
+              <w:rPr>
+                <w:rStyle w:val="RTiSWDocLiteralText"/>
+              </w:rPr>
+              <w:t>${Property}</w:t>
+            </w:r>
+            <w:r>
+              <w:t>.</w:t>
+            </w:r>
           </w:p>
         </w:tc>
         <w:tc>
           <w:tcPr>
             <w:tcW w:w="2245" w:type="dxa"/>
-            <w:shd w:val="clear" w:color="auto" w:fill="D9D9D9" w:themeFill="background1" w:themeFillShade="D9"/>
+            <w:shd w:val="clear" w:color="auto" w:fill="F2F2F2" w:themeFill="background1" w:themeFillShade="F2"/>
           </w:tcPr>
           <w:p>
             <w:r>
@@ -3138,6 +3247,21 @@
             <w:r>
               <w:t>The alias to assign to the time series, as a literal string or using the special formatting characters listed by the command editor.  The alias is a short identifier used by other commands to locate time series for processing, as an alternative to the time series identifier (TSID).</w:t>
             </w:r>
+            <w:r>
+              <w:t xml:space="preserve">  </w:t>
+            </w:r>
+            <w:r>
+              <w:t xml:space="preserve">Can be specified with processor </w:t>
+            </w:r>
+            <w:r>
+              <w:rPr>
+                <w:rStyle w:val="RTiSWDocLiteralText"/>
+              </w:rPr>
+              <w:t>${Property}</w:t>
+            </w:r>
+            <w:r>
+              <w:t>.</w:t>
+            </w:r>
           </w:p>
         </w:tc>
         <w:tc>
@@ -3158,14 +3282,15 @@
         <w:tc>
           <w:tcPr>
             <w:tcW w:w="1975" w:type="dxa"/>
-            <w:shd w:val="clear" w:color="auto" w:fill="D9D9D9" w:themeFill="background1" w:themeFillShade="D9"/>
-          </w:tcPr>
-          <w:p>
-            <w:pPr>
-              <w:rPr>
-                <w:rStyle w:val="RTiSWDocLiteralText"/>
-              </w:rPr>
-            </w:pPr>
+            <w:shd w:val="clear" w:color="auto" w:fill="F2F2F2" w:themeFill="background1" w:themeFillShade="F2"/>
+          </w:tcPr>
+          <w:p>
+            <w:pPr>
+              <w:rPr>
+                <w:rStyle w:val="RTiSWDocLiteralText"/>
+              </w:rPr>
+            </w:pPr>
+            <w:bookmarkStart w:id="1" w:name="_GoBack" w:colFirst="0" w:colLast="2"/>
             <w:proofErr w:type="spellStart"/>
             <w:r>
               <w:rPr>
@@ -3179,18 +3304,33 @@
         <w:tc>
           <w:tcPr>
             <w:tcW w:w="5130" w:type="dxa"/>
-            <w:shd w:val="clear" w:color="auto" w:fill="D9D9D9" w:themeFill="background1" w:themeFillShade="D9"/>
+            <w:shd w:val="clear" w:color="auto" w:fill="F2F2F2" w:themeFill="background1" w:themeFillShade="F2"/>
           </w:tcPr>
           <w:p>
             <w:r>
               <w:t>Start of the output period, use to size the output time series.</w:t>
             </w:r>
+            <w:r>
+              <w:t xml:space="preserve">  </w:t>
+            </w:r>
+            <w:r>
+              <w:t xml:space="preserve">Can be specified with processor </w:t>
+            </w:r>
+            <w:r>
+              <w:rPr>
+                <w:rStyle w:val="RTiSWDocLiteralText"/>
+              </w:rPr>
+              <w:t>${Property}</w:t>
+            </w:r>
+            <w:r>
+              <w:t>.</w:t>
+            </w:r>
           </w:p>
         </w:tc>
         <w:tc>
           <w:tcPr>
             <w:tcW w:w="2245" w:type="dxa"/>
-            <w:shd w:val="clear" w:color="auto" w:fill="D9D9D9" w:themeFill="background1" w:themeFillShade="D9"/>
+            <w:shd w:val="clear" w:color="auto" w:fill="F2F2F2" w:themeFill="background1" w:themeFillShade="F2"/>
           </w:tcPr>
           <w:p>
             <w:r>
@@ -3206,7 +3346,7 @@
         <w:tc>
           <w:tcPr>
             <w:tcW w:w="1975" w:type="dxa"/>
-            <w:shd w:val="clear" w:color="auto" w:fill="D9D9D9" w:themeFill="background1" w:themeFillShade="D9"/>
+            <w:shd w:val="clear" w:color="auto" w:fill="F2F2F2" w:themeFill="background1" w:themeFillShade="F2"/>
           </w:tcPr>
           <w:p>
             <w:pPr>
@@ -3227,18 +3367,33 @@
         <w:tc>
           <w:tcPr>
             <w:tcW w:w="5130" w:type="dxa"/>
-            <w:shd w:val="clear" w:color="auto" w:fill="D9D9D9" w:themeFill="background1" w:themeFillShade="D9"/>
+            <w:shd w:val="clear" w:color="auto" w:fill="F2F2F2" w:themeFill="background1" w:themeFillShade="F2"/>
           </w:tcPr>
           <w:p>
             <w:r>
               <w:t>End of normal period.</w:t>
             </w:r>
+            <w:r>
+              <w:t xml:space="preserve">  </w:t>
+            </w:r>
+            <w:r>
+              <w:t xml:space="preserve">Can be specified with processor </w:t>
+            </w:r>
+            <w:r>
+              <w:rPr>
+                <w:rStyle w:val="RTiSWDocLiteralText"/>
+              </w:rPr>
+              <w:t>${Property}</w:t>
+            </w:r>
+            <w:r>
+              <w:t>.</w:t>
+            </w:r>
           </w:p>
         </w:tc>
         <w:tc>
           <w:tcPr>
             <w:tcW w:w="2245" w:type="dxa"/>
-            <w:shd w:val="clear" w:color="auto" w:fill="D9D9D9" w:themeFill="background1" w:themeFillShade="D9"/>
+            <w:shd w:val="clear" w:color="auto" w:fill="F2F2F2" w:themeFill="background1" w:themeFillShade="F2"/>
           </w:tcPr>
           <w:p>
             <w:r>
@@ -3254,7 +3409,7 @@
         <w:tc>
           <w:tcPr>
             <w:tcW w:w="1975" w:type="dxa"/>
-            <w:shd w:val="clear" w:color="auto" w:fill="D9D9D9" w:themeFill="background1" w:themeFillShade="D9"/>
+            <w:shd w:val="clear" w:color="auto" w:fill="F2F2F2" w:themeFill="background1" w:themeFillShade="F2"/>
           </w:tcPr>
           <w:p>
             <w:pPr>
@@ -3273,7 +3428,7 @@
         <w:tc>
           <w:tcPr>
             <w:tcW w:w="5130" w:type="dxa"/>
-            <w:shd w:val="clear" w:color="auto" w:fill="D9D9D9" w:themeFill="background1" w:themeFillShade="D9"/>
+            <w:shd w:val="clear" w:color="auto" w:fill="F2F2F2" w:themeFill="background1" w:themeFillShade="F2"/>
           </w:tcPr>
           <w:p>
             <w:pPr>
@@ -3376,7 +3531,7 @@
         <w:tc>
           <w:tcPr>
             <w:tcW w:w="2245" w:type="dxa"/>
-            <w:shd w:val="clear" w:color="auto" w:fill="D9D9D9" w:themeFill="background1" w:themeFillShade="D9"/>
+            <w:shd w:val="clear" w:color="auto" w:fill="F2F2F2" w:themeFill="background1" w:themeFillShade="F2"/>
           </w:tcPr>
           <w:p>
             <w:pPr>
@@ -3394,7 +3549,7 @@
         <w:tc>
           <w:tcPr>
             <w:tcW w:w="1975" w:type="dxa"/>
-            <w:shd w:val="clear" w:color="auto" w:fill="D9D9D9" w:themeFill="background1" w:themeFillShade="D9"/>
+            <w:shd w:val="clear" w:color="auto" w:fill="F2F2F2" w:themeFill="background1" w:themeFillShade="F2"/>
           </w:tcPr>
           <w:p>
             <w:pPr>
@@ -3426,7 +3581,7 @@
         <w:tc>
           <w:tcPr>
             <w:tcW w:w="5130" w:type="dxa"/>
-            <w:shd w:val="clear" w:color="auto" w:fill="D9D9D9" w:themeFill="background1" w:themeFillShade="D9"/>
+            <w:shd w:val="clear" w:color="auto" w:fill="F2F2F2" w:themeFill="background1" w:themeFillShade="F2"/>
           </w:tcPr>
           <w:p>
             <w:r>
@@ -3457,7 +3612,7 @@
         <w:tc>
           <w:tcPr>
             <w:tcW w:w="2245" w:type="dxa"/>
-            <w:shd w:val="clear" w:color="auto" w:fill="D9D9D9" w:themeFill="background1" w:themeFillShade="D9"/>
+            <w:shd w:val="clear" w:color="auto" w:fill="F2F2F2" w:themeFill="background1" w:themeFillShade="F2"/>
           </w:tcPr>
           <w:p>
             <w:pPr>
@@ -3468,6 +3623,7 @@
           </w:p>
         </w:tc>
       </w:tr>
+      <w:bookmarkEnd w:id="1"/>
     </w:tbl>
     <w:p>
       <w:pPr>
@@ -3507,8 +3663,6 @@
           <w:color w:val="000000" w:themeColor="text1"/>
         </w:rPr>
       </w:pPr>
-      <w:bookmarkStart w:id="1" w:name="_GoBack"/>
-      <w:bookmarkEnd w:id="1"/>
     </w:p>
     <w:tbl>
       <w:tblPr>
@@ -3591,14 +3745,12 @@
                 <w:rStyle w:val="RTiSWDocLiteralText"/>
               </w:rPr>
             </w:pPr>
-            <w:proofErr w:type="spellStart"/>
             <w:r>
               <w:rPr>
                 <w:rStyle w:val="RTiSWDocLiteralText"/>
               </w:rPr>
               <w:t>Exceedance</w:t>
             </w:r>
-            <w:proofErr w:type="spellEnd"/>
           </w:p>
           <w:p>
             <w:pPr>
@@ -4176,6 +4328,7 @@
               <w:rPr>
                 <w:rStyle w:val="RTiSWDocLiteralText"/>
               </w:rPr>
+              <w:lastRenderedPageBreak/>
               <w:t>Nonexceedance</w:t>
             </w:r>
             <w:proofErr w:type="spellEnd"/>
@@ -4402,7 +4555,6 @@
               <w:rPr>
                 <w:rStyle w:val="RTiSWDocLiteralText"/>
               </w:rPr>
-              <w:lastRenderedPageBreak/>
               <w:t>PercentOfMin</w:t>
             </w:r>
             <w:proofErr w:type="spellEnd"/>
@@ -4958,14 +5110,12 @@
                 <w:rStyle w:val="RTiSWDocLiteralText"/>
               </w:rPr>
             </w:pPr>
-            <w:proofErr w:type="spellStart"/>
             <w:r>
               <w:rPr>
                 <w:rStyle w:val="RTiSWDocLiteralText"/>
               </w:rPr>
               <w:t>Exceedance</w:t>
             </w:r>
-            <w:proofErr w:type="spellEnd"/>
           </w:p>
           <w:p>
             <w:pPr>
@@ -5130,15 +5280,7 @@
               </w:numPr>
             </w:pPr>
             <w:r>
-              <w:t xml:space="preserve">The </w:t>
-            </w:r>
-            <w:proofErr w:type="spellStart"/>
-            <w:r>
-              <w:t>exceedance</w:t>
-            </w:r>
-            <w:proofErr w:type="spellEnd"/>
-            <w:r>
-              <w:t xml:space="preserve"> probability is calculated </w:t>
+              <w:t xml:space="preserve">The exceedance probability is calculated </w:t>
             </w:r>
             <w:r>
               <w:t>based on the distribution:</w:t>
@@ -5148,13 +5290,8 @@
             <w:pPr>
               <w:ind w:left="1800"/>
             </w:pPr>
-            <w:proofErr w:type="spellStart"/>
-            <w:r>
-              <w:t>Weibull</w:t>
-            </w:r>
-            <w:proofErr w:type="spellEnd"/>
-            <w:r>
-              <w:t xml:space="preserve">:  </w:t>
+            <w:r>
+              <w:t xml:space="preserve">Weibull:  </w:t>
             </w:r>
             <w:proofErr w:type="spellStart"/>
             <w:r>
@@ -5290,15 +5427,7 @@
               <w:t xml:space="preserve"> where the sample array does not include the current value</w:t>
             </w:r>
             <w:r>
-              <w:t xml:space="preserve">), then the </w:t>
-            </w:r>
-            <w:proofErr w:type="spellStart"/>
-            <w:r>
-              <w:t>exceedance</w:t>
-            </w:r>
-            <w:proofErr w:type="spellEnd"/>
-            <w:r>
-              <w:t xml:space="preserve"> value is not calculated and warnings are generated.  In this case a different sample method </w:t>
+              <w:t xml:space="preserve">), then the exceedance value is not calculated and warnings are generated.  In this case a different sample method </w:t>
             </w:r>
             <w:r>
               <w:t xml:space="preserve">should </w:t>
@@ -5315,6 +5444,7 @@
               </w:numPr>
             </w:pPr>
             <w:r>
+              <w:lastRenderedPageBreak/>
               <w:t xml:space="preserve">If the value </w:t>
             </w:r>
             <w:r>
@@ -5367,15 +5497,7 @@
               </w:numPr>
             </w:pPr>
             <w:r>
-              <w:t xml:space="preserve">The </w:t>
-            </w:r>
-            <w:proofErr w:type="spellStart"/>
-            <w:r>
-              <w:t>exceedance</w:t>
-            </w:r>
-            <w:proofErr w:type="spellEnd"/>
-            <w:r>
-              <w:t xml:space="preserve"> probability for each bounding value is calculated as </w:t>
+              <w:t xml:space="preserve">The exceedance probability for each bounding value is calculated as </w:t>
             </w:r>
             <w:proofErr w:type="spellStart"/>
             <w:r>
@@ -5431,24 +5553,7 @@
               </w:numPr>
             </w:pPr>
             <w:r>
-              <w:lastRenderedPageBreak/>
-              <w:t xml:space="preserve">The </w:t>
-            </w:r>
-            <w:proofErr w:type="spellStart"/>
-            <w:r>
-              <w:t>exceedance</w:t>
-            </w:r>
-            <w:proofErr w:type="spellEnd"/>
-            <w:r>
-              <w:t xml:space="preserve"> probability for the specific value is interpolated from the bounding values.   Note that the </w:t>
-            </w:r>
-            <w:proofErr w:type="spellStart"/>
-            <w:r>
-              <w:t>exceedance</w:t>
-            </w:r>
-            <w:proofErr w:type="spellEnd"/>
-            <w:r>
-              <w:t xml:space="preserve"> probability is not recomputed by adding the value to the sample.  If this is desired, use the </w:t>
+              <w:t xml:space="preserve">The exceedance probability for the specific value is interpolated from the bounding values.   Note that the exceedance probability is not recomputed by adding the value to the sample.  If this is desired, use the </w:t>
             </w:r>
             <w:proofErr w:type="spellStart"/>
             <w:r>
@@ -5692,15 +5797,7 @@
               <w:t xml:space="preserve"> distribution uses plotting positions</w:t>
             </w:r>
             <w:r>
-              <w:t xml:space="preserve"> for </w:t>
-            </w:r>
-            <w:proofErr w:type="spellStart"/>
-            <w:r>
-              <w:t>exceedance</w:t>
-            </w:r>
-            <w:proofErr w:type="spellEnd"/>
-            <w:r>
-              <w:t xml:space="preserve"> probability</w:t>
+              <w:t xml:space="preserve"> for exceedance probability</w:t>
             </w:r>
             <w:r>
               <w:t>:</w:t>
@@ -5830,14 +5927,12 @@
                 <w:rStyle w:val="RTiSWDocLiteralText"/>
               </w:rPr>
             </w:pPr>
-            <w:proofErr w:type="spellStart"/>
             <w:r>
               <w:rPr>
                 <w:rStyle w:val="RTiSWDocLiteralText"/>
               </w:rPr>
               <w:t>Weibull</w:t>
             </w:r>
-            <w:proofErr w:type="spellEnd"/>
           </w:p>
         </w:tc>
         <w:tc>
@@ -5846,26 +5941,10 @@
           </w:tcPr>
           <w:p>
             <w:r>
-              <w:t xml:space="preserve">The </w:t>
-            </w:r>
-            <w:proofErr w:type="spellStart"/>
-            <w:r>
-              <w:t>Weibull</w:t>
-            </w:r>
-            <w:proofErr w:type="spellEnd"/>
-            <w:r>
-              <w:t xml:space="preserve"> distribution uses plotting positions</w:t>
-            </w:r>
-            <w:r>
-              <w:t xml:space="preserve"> for </w:t>
-            </w:r>
-            <w:proofErr w:type="spellStart"/>
-            <w:r>
-              <w:t>exceedance</w:t>
-            </w:r>
-            <w:proofErr w:type="spellEnd"/>
-            <w:r>
-              <w:t xml:space="preserve"> probability</w:t>
+              <w:t>The Weibull distribution uses plotting positions</w:t>
+            </w:r>
+            <w:r>
+              <w:t xml:space="preserve"> for exceedance probability</w:t>
             </w:r>
             <w:r>
               <w:t xml:space="preserve">:  </w:t>
@@ -6406,7 +6485,7 @@
       <w:rPr>
         <w:noProof/>
       </w:rPr>
-      <w:t>2</w:t>
+      <w:t>8</w:t>
     </w:r>
     <w:r>
       <w:fldChar w:fldCharType="end"/>
@@ -6460,7 +6539,7 @@
       <w:rPr>
         <w:noProof/>
       </w:rPr>
-      <w:t>3</w:t>
+      <w:t>9</w:t>
     </w:r>
     <w:r>
       <w:fldChar w:fldCharType="end"/>
@@ -6643,7 +6722,7 @@
 
 <file path=word/numbering.xml><?xml version="1.0" encoding="utf-8"?>
 <w:numbering xmlns:wpc="http://schemas.microsoft.com/office/word/2010/wordprocessingCanvas" xmlns:mc="http://schemas.openxmlformats.org/markup-compatibility/2006" xmlns:o="urn:schemas-microsoft-com:office:office" xmlns:r="http://schemas.openxmlformats.org/officeDocument/2006/relationships" xmlns:m="http://schemas.openxmlformats.org/officeDocument/2006/math" xmlns:v="urn:schemas-microsoft-com:vml" xmlns:wp14="http://schemas.microsoft.com/office/word/2010/wordprocessingDrawing" xmlns:wp="http://schemas.openxmlformats.org/drawingml/2006/wordprocessingDrawing" xmlns:w10="urn:schemas-microsoft-com:office:word" xmlns:w="http://schemas.openxmlformats.org/wordprocessingml/2006/main" xmlns:w14="http://schemas.microsoft.com/office/word/2010/wordml" xmlns:w15="http://schemas.microsoft.com/office/word/2012/wordml" xmlns:wpg="http://schemas.microsoft.com/office/word/2010/wordprocessingGroup" xmlns:wpi="http://schemas.microsoft.com/office/word/2010/wordprocessingInk" xmlns:wne="http://schemas.microsoft.com/office/word/2006/wordml" xmlns:wps="http://schemas.microsoft.com/office/word/2010/wordprocessingShape" mc:Ignorable="w14 w15 wp14">
-  <w:abstractNum w:abstractNumId="0">
+  <w:abstractNum w:abstractNumId="0" w15:restartNumberingAfterBreak="0">
     <w:nsid w:val="FFFFFF7C"/>
     <w:multiLevelType w:val="singleLevel"/>
     <w:tmpl w:val="3E1AC37A"/>
@@ -6661,7 +6740,7 @@
       </w:pPr>
     </w:lvl>
   </w:abstractNum>
-  <w:abstractNum w:abstractNumId="1">
+  <w:abstractNum w:abstractNumId="1" w15:restartNumberingAfterBreak="0">
     <w:nsid w:val="FFFFFF7D"/>
     <w:multiLevelType w:val="singleLevel"/>
     <w:tmpl w:val="A9720718"/>
@@ -6679,7 +6758,7 @@
       </w:pPr>
     </w:lvl>
   </w:abstractNum>
-  <w:abstractNum w:abstractNumId="2">
+  <w:abstractNum w:abstractNumId="2" w15:restartNumberingAfterBreak="0">
     <w:nsid w:val="FFFFFF7E"/>
     <w:multiLevelType w:val="singleLevel"/>
     <w:tmpl w:val="73F4EB32"/>
@@ -6697,7 +6776,7 @@
       </w:pPr>
     </w:lvl>
   </w:abstractNum>
-  <w:abstractNum w:abstractNumId="3">
+  <w:abstractNum w:abstractNumId="3" w15:restartNumberingAfterBreak="0">
     <w:nsid w:val="FFFFFF7F"/>
     <w:multiLevelType w:val="singleLevel"/>
     <w:tmpl w:val="6FB63996"/>
@@ -6715,7 +6794,7 @@
       </w:pPr>
     </w:lvl>
   </w:abstractNum>
-  <w:abstractNum w:abstractNumId="4">
+  <w:abstractNum w:abstractNumId="4" w15:restartNumberingAfterBreak="0">
     <w:nsid w:val="FFFFFF80"/>
     <w:multiLevelType w:val="singleLevel"/>
     <w:tmpl w:val="73F4B522"/>
@@ -6736,7 +6815,7 @@
       </w:rPr>
     </w:lvl>
   </w:abstractNum>
-  <w:abstractNum w:abstractNumId="5">
+  <w:abstractNum w:abstractNumId="5" w15:restartNumberingAfterBreak="0">
     <w:nsid w:val="FFFFFF81"/>
     <w:multiLevelType w:val="singleLevel"/>
     <w:tmpl w:val="14042564"/>
@@ -6757,7 +6836,7 @@
       </w:rPr>
     </w:lvl>
   </w:abstractNum>
-  <w:abstractNum w:abstractNumId="6">
+  <w:abstractNum w:abstractNumId="6" w15:restartNumberingAfterBreak="0">
     <w:nsid w:val="FFFFFF82"/>
     <w:multiLevelType w:val="singleLevel"/>
     <w:tmpl w:val="39EC5B12"/>
@@ -6778,7 +6857,7 @@
       </w:rPr>
     </w:lvl>
   </w:abstractNum>
-  <w:abstractNum w:abstractNumId="7">
+  <w:abstractNum w:abstractNumId="7" w15:restartNumberingAfterBreak="0">
     <w:nsid w:val="FFFFFF83"/>
     <w:multiLevelType w:val="singleLevel"/>
     <w:tmpl w:val="0EB493BC"/>
@@ -6799,7 +6878,7 @@
       </w:rPr>
     </w:lvl>
   </w:abstractNum>
-  <w:abstractNum w:abstractNumId="8">
+  <w:abstractNum w:abstractNumId="8" w15:restartNumberingAfterBreak="0">
     <w:nsid w:val="FFFFFF88"/>
     <w:multiLevelType w:val="singleLevel"/>
     <w:tmpl w:val="CB9234F2"/>
@@ -6817,7 +6896,7 @@
       </w:pPr>
     </w:lvl>
   </w:abstractNum>
-  <w:abstractNum w:abstractNumId="9">
+  <w:abstractNum w:abstractNumId="9" w15:restartNumberingAfterBreak="0">
     <w:nsid w:val="FFFFFF89"/>
     <w:multiLevelType w:val="singleLevel"/>
     <w:tmpl w:val="C6122224"/>
@@ -6838,7 +6917,7 @@
       </w:rPr>
     </w:lvl>
   </w:abstractNum>
-  <w:abstractNum w:abstractNumId="10">
+  <w:abstractNum w:abstractNumId="10" w15:restartNumberingAfterBreak="0">
     <w:nsid w:val="0FF97B95"/>
     <w:multiLevelType w:val="hybridMultilevel"/>
     <w:tmpl w:val="A26CA790"/>
@@ -6951,7 +7030,7 @@
       </w:rPr>
     </w:lvl>
   </w:abstractNum>
-  <w:abstractNum w:abstractNumId="11">
+  <w:abstractNum w:abstractNumId="11" w15:restartNumberingAfterBreak="0">
     <w:nsid w:val="1B7A4752"/>
     <w:multiLevelType w:val="hybridMultilevel"/>
     <w:tmpl w:val="C2DC2436"/>
@@ -7064,7 +7143,7 @@
       </w:rPr>
     </w:lvl>
   </w:abstractNum>
-  <w:abstractNum w:abstractNumId="12">
+  <w:abstractNum w:abstractNumId="12" w15:restartNumberingAfterBreak="0">
     <w:nsid w:val="24D24AAD"/>
     <w:multiLevelType w:val="hybridMultilevel"/>
     <w:tmpl w:val="45C29886"/>
@@ -7204,7 +7283,7 @@
       </w:rPr>
     </w:lvl>
   </w:abstractNum>
-  <w:abstractNum w:abstractNumId="13">
+  <w:abstractNum w:abstractNumId="13" w15:restartNumberingAfterBreak="0">
     <w:nsid w:val="2C0C7B93"/>
     <w:multiLevelType w:val="hybridMultilevel"/>
     <w:tmpl w:val="F84066B0"/>
@@ -7290,7 +7369,7 @@
       </w:pPr>
     </w:lvl>
   </w:abstractNum>
-  <w:abstractNum w:abstractNumId="14">
+  <w:abstractNum w:abstractNumId="14" w15:restartNumberingAfterBreak="0">
     <w:nsid w:val="32E821DC"/>
     <w:multiLevelType w:val="hybridMultilevel"/>
     <w:tmpl w:val="51C0A982"/>
@@ -7376,7 +7455,7 @@
       </w:pPr>
     </w:lvl>
   </w:abstractNum>
-  <w:abstractNum w:abstractNumId="15">
+  <w:abstractNum w:abstractNumId="15" w15:restartNumberingAfterBreak="0">
     <w:nsid w:val="46932DED"/>
     <w:multiLevelType w:val="hybridMultilevel"/>
     <w:tmpl w:val="34062CC0"/>
@@ -7516,7 +7595,7 @@
       </w:rPr>
     </w:lvl>
   </w:abstractNum>
-  <w:abstractNum w:abstractNumId="16">
+  <w:abstractNum w:abstractNumId="16" w15:restartNumberingAfterBreak="0">
     <w:nsid w:val="55C654B9"/>
     <w:multiLevelType w:val="hybridMultilevel"/>
     <w:tmpl w:val="98C091EA"/>
@@ -7656,7 +7735,7 @@
       </w:rPr>
     </w:lvl>
   </w:abstractNum>
-  <w:abstractNum w:abstractNumId="17">
+  <w:abstractNum w:abstractNumId="17" w15:restartNumberingAfterBreak="0">
     <w:nsid w:val="57F10372"/>
     <w:multiLevelType w:val="hybridMultilevel"/>
     <w:tmpl w:val="AF061AB2"/>

</xml_diff>